<commit_message>
20250426 12:54  Add a copy of the license and modify the profile
</commit_message>
<xml_diff>
--- a/애드업_강심구-20221125.docx
+++ b/애드업_강심구-20221125.docx
@@ -1,6 +1,6 @@
 
 <file path=word/document.xml><?xml version="1.0" encoding="utf-8"?>
-<w:document xmlns:wpc="http://schemas.microsoft.com/office/word/2010/wordprocessingCanvas" xmlns:cx="http://schemas.microsoft.com/office/drawing/2014/chartex" xmlns:mc="http://schemas.openxmlformats.org/markup-compatibility/2006" xmlns:o="urn:schemas-microsoft-com:office:office" xmlns:r="http://schemas.openxmlformats.org/officeDocument/2006/relationships" xmlns:m="http://schemas.openxmlformats.org/officeDocument/2006/math" xmlns:v="urn:schemas-microsoft-com:vml" xmlns:wp14="http://schemas.microsoft.com/office/word/2010/wordprocessingDrawing" xmlns:wp="http://schemas.openxmlformats.org/drawingml/2006/wordprocessingDrawing" xmlns:w10="urn:schemas-microsoft-com:office:word" xmlns:w="http://schemas.openxmlformats.org/wordprocessingml/2006/main" xmlns:w14="http://schemas.microsoft.com/office/word/2010/wordml" xmlns:w15="http://schemas.microsoft.com/office/word/2012/wordml" xmlns:w16se="http://schemas.microsoft.com/office/word/2015/wordml/symex" xmlns:wpg="http://schemas.microsoft.com/office/word/2010/wordprocessingGroup" xmlns:wpi="http://schemas.microsoft.com/office/word/2010/wordprocessingInk" xmlns:wne="http://schemas.microsoft.com/office/word/2006/wordml" xmlns:wps="http://schemas.microsoft.com/office/word/2010/wordprocessingShape" mc:Ignorable="w14 w15 w16se wp14">
+<w:document xmlns:wpc="http://schemas.microsoft.com/office/word/2010/wordprocessingCanvas" xmlns:cx="http://schemas.microsoft.com/office/drawing/2014/chartex" xmlns:cx1="http://schemas.microsoft.com/office/drawing/2015/9/8/chartex" xmlns:cx2="http://schemas.microsoft.com/office/drawing/2015/10/21/chartex" xmlns:cx3="http://schemas.microsoft.com/office/drawing/2016/5/9/chartex" xmlns:cx4="http://schemas.microsoft.com/office/drawing/2016/5/10/chartex" xmlns:cx5="http://schemas.microsoft.com/office/drawing/2016/5/11/chartex" xmlns:cx6="http://schemas.microsoft.com/office/drawing/2016/5/12/chartex" xmlns:cx7="http://schemas.microsoft.com/office/drawing/2016/5/13/chartex" xmlns:cx8="http://schemas.microsoft.com/office/drawing/2016/5/14/chartex" xmlns:mc="http://schemas.openxmlformats.org/markup-compatibility/2006" xmlns:aink="http://schemas.microsoft.com/office/drawing/2016/ink" xmlns:am3d="http://schemas.microsoft.com/office/drawing/2017/model3d" xmlns:o="urn:schemas-microsoft-com:office:office" xmlns:r="http://schemas.openxmlformats.org/officeDocument/2006/relationships" xmlns:m="http://schemas.openxmlformats.org/officeDocument/2006/math" xmlns:v="urn:schemas-microsoft-com:vml" xmlns:wp14="http://schemas.microsoft.com/office/word/2010/wordprocessingDrawing" xmlns:wp="http://schemas.openxmlformats.org/drawingml/2006/wordprocessingDrawing" xmlns:w10="urn:schemas-microsoft-com:office:word" xmlns:w="http://schemas.openxmlformats.org/wordprocessingml/2006/main" xmlns:w14="http://schemas.microsoft.com/office/word/2010/wordml" xmlns:w15="http://schemas.microsoft.com/office/word/2012/wordml" xmlns:w16cex="http://schemas.microsoft.com/office/word/2018/wordml/cex" xmlns:w16cid="http://schemas.microsoft.com/office/word/2016/wordml/cid" xmlns:w16="http://schemas.microsoft.com/office/word/2018/wordml" xmlns:w16sdtdh="http://schemas.microsoft.com/office/word/2020/wordml/sdtdatahash" xmlns:w16se="http://schemas.microsoft.com/office/word/2015/wordml/symex" xmlns:wpg="http://schemas.microsoft.com/office/word/2010/wordprocessingGroup" xmlns:wpi="http://schemas.microsoft.com/office/word/2010/wordprocessingInk" xmlns:wne="http://schemas.microsoft.com/office/word/2006/wordml" xmlns:wps="http://schemas.microsoft.com/office/word/2010/wordprocessingShape" mc:Ignorable="w14 w15 w16se w16cid w16 w16cex w16sdtdh wp14">
   <w:body>
     <w:p>
       <w:pPr>
@@ -490,25 +490,7 @@
                 <w:sz w:val="20"/>
                 <w:szCs w:val="20"/>
               </w:rPr>
-              <w:t xml:space="preserve">경기도 고양시 일산서구 </w:t>
-            </w:r>
-            <w:proofErr w:type="spellStart"/>
-            <w:r>
-              <w:rPr>
-                <w:rFonts w:ascii="나눔스퀘어" w:eastAsia="나눔스퀘어" w:hAnsi="나눔스퀘어" w:hint="eastAsia"/>
-                <w:sz w:val="20"/>
-                <w:szCs w:val="20"/>
-              </w:rPr>
-              <w:t>중앙로</w:t>
-            </w:r>
-            <w:proofErr w:type="spellEnd"/>
-            <w:r>
-              <w:rPr>
-                <w:rFonts w:ascii="나눔스퀘어" w:eastAsia="나눔스퀘어" w:hAnsi="나눔스퀘어" w:hint="eastAsia"/>
-                <w:sz w:val="20"/>
-                <w:szCs w:val="20"/>
-              </w:rPr>
-              <w:t xml:space="preserve"> </w:t>
+              <w:t xml:space="preserve">경기도 고양시 일산서구 중앙로 </w:t>
             </w:r>
             <w:r>
               <w:rPr>
@@ -608,7 +590,6 @@
                 <w:szCs w:val="20"/>
               </w:rPr>
             </w:pPr>
-            <w:proofErr w:type="spellStart"/>
             <w:r>
               <w:rPr>
                 <w:rFonts w:ascii="나눔스퀘어" w:eastAsia="나눔스퀘어" w:hAnsi="나눔스퀘어" w:hint="eastAsia"/>
@@ -617,7 +598,6 @@
               </w:rPr>
               <w:t>졸업년도</w:t>
             </w:r>
-            <w:proofErr w:type="spellEnd"/>
           </w:p>
         </w:tc>
         <w:tc>
@@ -1236,7 +1216,6 @@
               </w:rPr>
               <w:t>㈜</w:t>
             </w:r>
-            <w:proofErr w:type="spellStart"/>
             <w:r>
               <w:rPr>
                 <w:rFonts w:ascii="나눔스퀘어" w:eastAsia="나눔스퀘어" w:hAnsi="나눔스퀘어" w:hint="eastAsia"/>
@@ -1245,7 +1224,6 @@
               </w:rPr>
               <w:t>에이스인터렉티브</w:t>
             </w:r>
-            <w:proofErr w:type="spellEnd"/>
           </w:p>
         </w:tc>
         <w:tc>
@@ -1377,18 +1355,8 @@
                 <w:sz w:val="20"/>
                 <w:szCs w:val="20"/>
               </w:rPr>
-              <w:t>(주)</w:t>
-            </w:r>
-            <w:proofErr w:type="spellStart"/>
-            <w:r>
-              <w:rPr>
-                <w:rFonts w:ascii="나눔스퀘어" w:eastAsia="나눔스퀘어" w:hAnsi="나눔스퀘어" w:hint="eastAsia"/>
-                <w:sz w:val="20"/>
-                <w:szCs w:val="20"/>
-              </w:rPr>
-              <w:t>브론토아이즈</w:t>
-            </w:r>
-            <w:proofErr w:type="spellEnd"/>
+              <w:t>(주)브론토아이즈</w:t>
+            </w:r>
           </w:p>
         </w:tc>
         <w:tc>
@@ -1578,7 +1546,6 @@
               </w:rPr>
               <w:t>㈜</w:t>
             </w:r>
-            <w:proofErr w:type="spellStart"/>
             <w:r>
               <w:rPr>
                 <w:rFonts w:ascii="나눔스퀘어" w:eastAsia="나눔스퀘어" w:hAnsi="나눔스퀘어" w:hint="eastAsia"/>
@@ -1587,7 +1554,6 @@
               </w:rPr>
               <w:t>애드토핑</w:t>
             </w:r>
-            <w:proofErr w:type="spellEnd"/>
           </w:p>
         </w:tc>
         <w:tc>
@@ -1911,7 +1877,6 @@
                 <w:szCs w:val="20"/>
               </w:rPr>
             </w:pPr>
-            <w:proofErr w:type="spellStart"/>
             <w:r>
               <w:rPr>
                 <w:rFonts w:ascii="나눔스퀘어" w:eastAsia="나눔스퀘어" w:hAnsi="나눔스퀘어" w:hint="eastAsia"/>
@@ -1920,7 +1885,6 @@
               </w:rPr>
               <w:t>씨에스기계</w:t>
             </w:r>
-            <w:proofErr w:type="spellEnd"/>
             <w:r>
               <w:rPr>
                 <w:rFonts w:ascii="나눔스퀘어" w:eastAsia="나눔스퀘어" w:hAnsi="나눔스퀘어"/>
@@ -2031,32 +1995,14 @@
               </w:rPr>
               <w:t xml:space="preserve">2018.12 ~ </w:t>
             </w:r>
-            <w:proofErr w:type="gramStart"/>
-            <w:r>
-              <w:rPr>
-                <w:rFonts w:ascii="나눔스퀘어" w:eastAsia="나눔스퀘어" w:hAnsi="나눔스퀘어" w:hint="eastAsia"/>
-                <w:sz w:val="20"/>
-                <w:szCs w:val="20"/>
-              </w:rPr>
-              <w:t xml:space="preserve">현 </w:t>
-            </w:r>
-            <w:r>
-              <w:rPr>
-                <w:rFonts w:ascii="나눔스퀘어" w:eastAsia="나눔스퀘어" w:hAnsi="나눔스퀘어"/>
-                <w:sz w:val="20"/>
-                <w:szCs w:val="20"/>
-              </w:rPr>
-              <w:t xml:space="preserve"> </w:t>
-            </w:r>
-            <w:r>
-              <w:rPr>
-                <w:rFonts w:ascii="나눔스퀘어" w:eastAsia="나눔스퀘어" w:hAnsi="나눔스퀘어" w:hint="eastAsia"/>
-                <w:sz w:val="20"/>
-                <w:szCs w:val="20"/>
-              </w:rPr>
-              <w:t>재</w:t>
-            </w:r>
-            <w:proofErr w:type="gramEnd"/>
+            <w:r>
+              <w:rPr>
+                <w:rFonts w:ascii="나눔스퀘어" w:eastAsia="나눔스퀘어" w:hAnsi="나눔스퀘어"/>
+                <w:sz w:val="20"/>
+                <w:szCs w:val="20"/>
+              </w:rPr>
+              <w:t>2024-12</w:t>
+            </w:r>
           </w:p>
         </w:tc>
         <w:tc>
@@ -2088,19 +2034,8 @@
                 <w:sz w:val="20"/>
                 <w:szCs w:val="20"/>
               </w:rPr>
-              <w:t xml:space="preserve">주식회사 </w:t>
-            </w:r>
-            <w:proofErr w:type="spellStart"/>
-            <w:r>
-              <w:rPr>
-                <w:rFonts w:ascii="나눔스퀘어" w:eastAsia="나눔스퀘어" w:hAnsi="나눔스퀘어" w:hint="eastAsia"/>
-                <w:color w:val="000000"/>
-                <w:sz w:val="20"/>
-                <w:szCs w:val="20"/>
-              </w:rPr>
-              <w:t>애드업</w:t>
-            </w:r>
-            <w:proofErr w:type="spellEnd"/>
+              <w:t>주식회사 애드업</w:t>
+            </w:r>
           </w:p>
         </w:tc>
         <w:tc>
@@ -2277,7 +2212,6 @@
                 <w:szCs w:val="20"/>
               </w:rPr>
             </w:pPr>
-            <w:proofErr w:type="spellStart"/>
             <w:r>
               <w:rPr>
                 <w:rFonts w:ascii="나눔스퀘어" w:eastAsia="나눔스퀘어" w:hAnsi="나눔스퀘어"/>
@@ -2286,7 +2220,6 @@
               </w:rPr>
               <w:t>과정명</w:t>
             </w:r>
-            <w:proofErr w:type="spellEnd"/>
           </w:p>
         </w:tc>
         <w:tc>
@@ -4003,18 +3936,8 @@
                 <w:sz w:val="20"/>
                 <w:szCs w:val="20"/>
               </w:rPr>
-              <w:t xml:space="preserve">마켓 </w:t>
-            </w:r>
-            <w:proofErr w:type="spellStart"/>
-            <w:r>
-              <w:rPr>
-                <w:rFonts w:ascii="나눔스퀘어" w:eastAsia="나눔스퀘어" w:hAnsi="나눔스퀘어" w:hint="eastAsia"/>
-                <w:sz w:val="20"/>
-                <w:szCs w:val="20"/>
-              </w:rPr>
-              <w:t>플레이스</w:t>
-            </w:r>
-            <w:proofErr w:type="spellEnd"/>
+              <w:t>마켓 플레이스</w:t>
+            </w:r>
           </w:p>
         </w:tc>
         <w:tc>
@@ -4316,14 +4239,12 @@
                 <w:szCs w:val="20"/>
               </w:rPr>
             </w:pPr>
-            <w:proofErr w:type="spellStart"/>
             <w:r>
               <w:rPr>
                 <w:rFonts w:ascii="굴림체" w:eastAsia="굴림체" w:hAnsi="굴림체" w:hint="eastAsia"/>
               </w:rPr>
               <w:t>IoT</w:t>
             </w:r>
-            <w:proofErr w:type="spellEnd"/>
             <w:r>
               <w:rPr>
                 <w:rFonts w:ascii="굴림체" w:eastAsia="굴림체" w:hAnsi="굴림체"/>
@@ -4334,35 +4255,7 @@
               <w:rPr>
                 <w:rFonts w:ascii="굴림체" w:eastAsia="굴림체" w:hAnsi="굴림체" w:hint="eastAsia"/>
               </w:rPr>
-              <w:t xml:space="preserve">기술을 활용한 건물 통합 </w:t>
-            </w:r>
-            <w:proofErr w:type="spellStart"/>
-            <w:r>
-              <w:rPr>
-                <w:rFonts w:ascii="굴림체" w:eastAsia="굴림체" w:hAnsi="굴림체" w:hint="eastAsia"/>
-              </w:rPr>
-              <w:t>관제플랫폼</w:t>
-            </w:r>
-            <w:proofErr w:type="spellEnd"/>
-            <w:r>
-              <w:rPr>
-                <w:rFonts w:ascii="굴림체" w:eastAsia="굴림체" w:hAnsi="굴림체" w:hint="eastAsia"/>
-              </w:rPr>
-              <w:t xml:space="preserve"> </w:t>
-            </w:r>
-            <w:proofErr w:type="spellStart"/>
-            <w:r>
-              <w:rPr>
-                <w:rFonts w:ascii="굴림체" w:eastAsia="굴림체" w:hAnsi="굴림체" w:hint="eastAsia"/>
-              </w:rPr>
-              <w:t>디지털트윈</w:t>
-            </w:r>
-            <w:proofErr w:type="spellEnd"/>
-            <w:r>
-              <w:rPr>
-                <w:rFonts w:ascii="굴림체" w:eastAsia="굴림체" w:hAnsi="굴림체" w:hint="eastAsia"/>
-              </w:rPr>
-              <w:t xml:space="preserve"> 콘텐츠 개발</w:t>
+              <w:t>기술을 활용한 건물 통합 관제플랫폼 디지털트윈 콘텐츠 개발</w:t>
             </w:r>
           </w:p>
         </w:tc>
@@ -4495,19 +4388,11 @@
                 <w:szCs w:val="20"/>
               </w:rPr>
             </w:pPr>
-            <w:proofErr w:type="spellStart"/>
             <w:r>
               <w:rPr>
                 <w:rFonts w:ascii="굴림체" w:eastAsia="굴림체" w:hAnsi="굴림체" w:hint="eastAsia"/>
               </w:rPr>
-              <w:t>블록체인</w:t>
-            </w:r>
-            <w:proofErr w:type="spellEnd"/>
-            <w:r>
-              <w:rPr>
-                <w:rFonts w:ascii="굴림체" w:eastAsia="굴림체" w:hAnsi="굴림체" w:hint="eastAsia"/>
-              </w:rPr>
-              <w:t xml:space="preserve"> </w:t>
+              <w:t xml:space="preserve">블록체인 </w:t>
             </w:r>
             <w:r>
               <w:rPr>
@@ -4671,55 +4556,19 @@
               <w:rPr>
                 <w:rFonts w:ascii="굴림체" w:eastAsia="굴림체" w:hAnsi="굴림체" w:hint="eastAsia"/>
               </w:rPr>
-              <w:t xml:space="preserve">해군 스마트 </w:t>
-            </w:r>
-            <w:proofErr w:type="spellStart"/>
+              <w:t>해군 스마트 쉽 구축 (스마트 워치:</w:t>
+            </w:r>
+            <w:r>
+              <w:rPr>
+                <w:rFonts w:ascii="굴림체" w:eastAsia="굴림체" w:hAnsi="굴림체"/>
+              </w:rPr>
+              <w:t xml:space="preserve"> </w:t>
+            </w:r>
             <w:r>
               <w:rPr>
                 <w:rFonts w:ascii="굴림체" w:eastAsia="굴림체" w:hAnsi="굴림체" w:hint="eastAsia"/>
               </w:rPr>
-              <w:t>쉽</w:t>
-            </w:r>
-            <w:proofErr w:type="spellEnd"/>
-            <w:r>
-              <w:rPr>
-                <w:rFonts w:ascii="굴림체" w:eastAsia="굴림체" w:hAnsi="굴림체" w:hint="eastAsia"/>
-              </w:rPr>
-              <w:t xml:space="preserve"> 구축 (스마트 </w:t>
-            </w:r>
-            <w:proofErr w:type="spellStart"/>
-            <w:r>
-              <w:rPr>
-                <w:rFonts w:ascii="굴림체" w:eastAsia="굴림체" w:hAnsi="굴림체" w:hint="eastAsia"/>
-              </w:rPr>
-              <w:t>워치</w:t>
-            </w:r>
-            <w:proofErr w:type="spellEnd"/>
-            <w:r>
-              <w:rPr>
-                <w:rFonts w:ascii="굴림체" w:eastAsia="굴림체" w:hAnsi="굴림체" w:hint="eastAsia"/>
-              </w:rPr>
-              <w:t>:</w:t>
-            </w:r>
-            <w:r>
-              <w:rPr>
-                <w:rFonts w:ascii="굴림체" w:eastAsia="굴림체" w:hAnsi="굴림체"/>
-              </w:rPr>
-              <w:t xml:space="preserve"> </w:t>
-            </w:r>
-            <w:proofErr w:type="spellStart"/>
-            <w:r>
-              <w:rPr>
-                <w:rFonts w:ascii="굴림체" w:eastAsia="굴림체" w:hAnsi="굴림체" w:hint="eastAsia"/>
-              </w:rPr>
-              <w:t>양안춘</w:t>
-            </w:r>
-            <w:proofErr w:type="spellEnd"/>
-            <w:r>
-              <w:rPr>
-                <w:rFonts w:ascii="굴림체" w:eastAsia="굴림체" w:hAnsi="굴림체" w:hint="eastAsia"/>
-              </w:rPr>
-              <w:t xml:space="preserve"> 함)</w:t>
+              <w:t>양안춘 함)</w:t>
             </w:r>
           </w:p>
         </w:tc>
@@ -4810,8 +4659,6 @@
           <w:szCs w:val="20"/>
         </w:rPr>
       </w:pPr>
-      <w:bookmarkStart w:id="0" w:name="_GoBack"/>
-      <w:bookmarkEnd w:id="0"/>
       <w:proofErr w:type="gramStart"/>
       <w:r>
         <w:rPr>
@@ -4907,7 +4754,7 @@
 </file>
 
 <file path=word/endnotes.xml><?xml version="1.0" encoding="utf-8"?>
-<w:endnotes xmlns:wpc="http://schemas.microsoft.com/office/word/2010/wordprocessingCanvas" xmlns:cx="http://schemas.microsoft.com/office/drawing/2014/chartex" xmlns:mc="http://schemas.openxmlformats.org/markup-compatibility/2006" xmlns:o="urn:schemas-microsoft-com:office:office" xmlns:r="http://schemas.openxmlformats.org/officeDocument/2006/relationships" xmlns:m="http://schemas.openxmlformats.org/officeDocument/2006/math" xmlns:v="urn:schemas-microsoft-com:vml" xmlns:wp14="http://schemas.microsoft.com/office/word/2010/wordprocessingDrawing" xmlns:wp="http://schemas.openxmlformats.org/drawingml/2006/wordprocessingDrawing" xmlns:w10="urn:schemas-microsoft-com:office:word" xmlns:w="http://schemas.openxmlformats.org/wordprocessingml/2006/main" xmlns:w14="http://schemas.microsoft.com/office/word/2010/wordml" xmlns:w15="http://schemas.microsoft.com/office/word/2012/wordml" xmlns:w16se="http://schemas.microsoft.com/office/word/2015/wordml/symex" xmlns:wpg="http://schemas.microsoft.com/office/word/2010/wordprocessingGroup" xmlns:wpi="http://schemas.microsoft.com/office/word/2010/wordprocessingInk" xmlns:wne="http://schemas.microsoft.com/office/word/2006/wordml" xmlns:wps="http://schemas.microsoft.com/office/word/2010/wordprocessingShape" mc:Ignorable="w14 w15 w16se wp14">
+<w:endnotes xmlns:wpc="http://schemas.microsoft.com/office/word/2010/wordprocessingCanvas" xmlns:cx="http://schemas.microsoft.com/office/drawing/2014/chartex" xmlns:cx1="http://schemas.microsoft.com/office/drawing/2015/9/8/chartex" xmlns:cx2="http://schemas.microsoft.com/office/drawing/2015/10/21/chartex" xmlns:cx3="http://schemas.microsoft.com/office/drawing/2016/5/9/chartex" xmlns:cx4="http://schemas.microsoft.com/office/drawing/2016/5/10/chartex" xmlns:cx5="http://schemas.microsoft.com/office/drawing/2016/5/11/chartex" xmlns:cx6="http://schemas.microsoft.com/office/drawing/2016/5/12/chartex" xmlns:cx7="http://schemas.microsoft.com/office/drawing/2016/5/13/chartex" xmlns:cx8="http://schemas.microsoft.com/office/drawing/2016/5/14/chartex" xmlns:mc="http://schemas.openxmlformats.org/markup-compatibility/2006" xmlns:aink="http://schemas.microsoft.com/office/drawing/2016/ink" xmlns:am3d="http://schemas.microsoft.com/office/drawing/2017/model3d" xmlns:o="urn:schemas-microsoft-com:office:office" xmlns:r="http://schemas.openxmlformats.org/officeDocument/2006/relationships" xmlns:m="http://schemas.openxmlformats.org/officeDocument/2006/math" xmlns:v="urn:schemas-microsoft-com:vml" xmlns:wp14="http://schemas.microsoft.com/office/word/2010/wordprocessingDrawing" xmlns:wp="http://schemas.openxmlformats.org/drawingml/2006/wordprocessingDrawing" xmlns:w10="urn:schemas-microsoft-com:office:word" xmlns:w="http://schemas.openxmlformats.org/wordprocessingml/2006/main" xmlns:w14="http://schemas.microsoft.com/office/word/2010/wordml" xmlns:w15="http://schemas.microsoft.com/office/word/2012/wordml" xmlns:w16cex="http://schemas.microsoft.com/office/word/2018/wordml/cex" xmlns:w16cid="http://schemas.microsoft.com/office/word/2016/wordml/cid" xmlns:w16="http://schemas.microsoft.com/office/word/2018/wordml" xmlns:w16sdtdh="http://schemas.microsoft.com/office/word/2020/wordml/sdtdatahash" xmlns:w16se="http://schemas.microsoft.com/office/word/2015/wordml/symex" xmlns:wpg="http://schemas.microsoft.com/office/word/2010/wordprocessingGroup" xmlns:wpi="http://schemas.microsoft.com/office/word/2010/wordprocessingInk" xmlns:wne="http://schemas.microsoft.com/office/word/2006/wordml" xmlns:wps="http://schemas.microsoft.com/office/word/2010/wordprocessingShape" mc:Ignorable="w14 w15 w16se w16cid w16 w16cex w16sdtdh wp14">
   <w:endnote w:type="separator" w:id="-1">
     <w:p>
       <w:pPr>
@@ -4932,7 +4779,7 @@
 </file>
 
 <file path=word/footer1.xml><?xml version="1.0" encoding="utf-8"?>
-<w:ftr xmlns:wpc="http://schemas.microsoft.com/office/word/2010/wordprocessingCanvas" xmlns:cx="http://schemas.microsoft.com/office/drawing/2014/chartex" xmlns:mc="http://schemas.openxmlformats.org/markup-compatibility/2006" xmlns:o="urn:schemas-microsoft-com:office:office" xmlns:r="http://schemas.openxmlformats.org/officeDocument/2006/relationships" xmlns:m="http://schemas.openxmlformats.org/officeDocument/2006/math" xmlns:v="urn:schemas-microsoft-com:vml" xmlns:wp14="http://schemas.microsoft.com/office/word/2010/wordprocessingDrawing" xmlns:wp="http://schemas.openxmlformats.org/drawingml/2006/wordprocessingDrawing" xmlns:w10="urn:schemas-microsoft-com:office:word" xmlns:w="http://schemas.openxmlformats.org/wordprocessingml/2006/main" xmlns:w14="http://schemas.microsoft.com/office/word/2010/wordml" xmlns:w15="http://schemas.microsoft.com/office/word/2012/wordml" xmlns:w16se="http://schemas.microsoft.com/office/word/2015/wordml/symex" xmlns:wpg="http://schemas.microsoft.com/office/word/2010/wordprocessingGroup" xmlns:wpi="http://schemas.microsoft.com/office/word/2010/wordprocessingInk" xmlns:wne="http://schemas.microsoft.com/office/word/2006/wordml" xmlns:wps="http://schemas.microsoft.com/office/word/2010/wordprocessingShape" mc:Ignorable="w14 w15 w16se wp14">
+<w:ftr xmlns:wpc="http://schemas.microsoft.com/office/word/2010/wordprocessingCanvas" xmlns:cx="http://schemas.microsoft.com/office/drawing/2014/chartex" xmlns:cx1="http://schemas.microsoft.com/office/drawing/2015/9/8/chartex" xmlns:cx2="http://schemas.microsoft.com/office/drawing/2015/10/21/chartex" xmlns:cx3="http://schemas.microsoft.com/office/drawing/2016/5/9/chartex" xmlns:cx4="http://schemas.microsoft.com/office/drawing/2016/5/10/chartex" xmlns:cx5="http://schemas.microsoft.com/office/drawing/2016/5/11/chartex" xmlns:cx6="http://schemas.microsoft.com/office/drawing/2016/5/12/chartex" xmlns:cx7="http://schemas.microsoft.com/office/drawing/2016/5/13/chartex" xmlns:cx8="http://schemas.microsoft.com/office/drawing/2016/5/14/chartex" xmlns:mc="http://schemas.openxmlformats.org/markup-compatibility/2006" xmlns:aink="http://schemas.microsoft.com/office/drawing/2016/ink" xmlns:am3d="http://schemas.microsoft.com/office/drawing/2017/model3d" xmlns:o="urn:schemas-microsoft-com:office:office" xmlns:r="http://schemas.openxmlformats.org/officeDocument/2006/relationships" xmlns:m="http://schemas.openxmlformats.org/officeDocument/2006/math" xmlns:v="urn:schemas-microsoft-com:vml" xmlns:wp14="http://schemas.microsoft.com/office/word/2010/wordprocessingDrawing" xmlns:wp="http://schemas.openxmlformats.org/drawingml/2006/wordprocessingDrawing" xmlns:w10="urn:schemas-microsoft-com:office:word" xmlns:w="http://schemas.openxmlformats.org/wordprocessingml/2006/main" xmlns:w14="http://schemas.microsoft.com/office/word/2010/wordml" xmlns:w15="http://schemas.microsoft.com/office/word/2012/wordml" xmlns:w16cex="http://schemas.microsoft.com/office/word/2018/wordml/cex" xmlns:w16cid="http://schemas.microsoft.com/office/word/2016/wordml/cid" xmlns:w16="http://schemas.microsoft.com/office/word/2018/wordml" xmlns:w16sdtdh="http://schemas.microsoft.com/office/word/2020/wordml/sdtdatahash" xmlns:w16se="http://schemas.microsoft.com/office/word/2015/wordml/symex" xmlns:wpg="http://schemas.microsoft.com/office/word/2010/wordprocessingGroup" xmlns:wpi="http://schemas.microsoft.com/office/word/2010/wordprocessingInk" xmlns:wne="http://schemas.microsoft.com/office/word/2006/wordml" xmlns:wps="http://schemas.microsoft.com/office/word/2010/wordprocessingShape" mc:Ignorable="w14 w15 w16se w16cid w16 w16cex w16sdtdh wp14">
   <w:p>
     <w:pPr>
       <w:pStyle w:val="af5"/>
@@ -4943,7 +4790,7 @@
 </file>
 
 <file path=word/footnotes.xml><?xml version="1.0" encoding="utf-8"?>
-<w:footnotes xmlns:wpc="http://schemas.microsoft.com/office/word/2010/wordprocessingCanvas" xmlns:cx="http://schemas.microsoft.com/office/drawing/2014/chartex" xmlns:mc="http://schemas.openxmlformats.org/markup-compatibility/2006" xmlns:o="urn:schemas-microsoft-com:office:office" xmlns:r="http://schemas.openxmlformats.org/officeDocument/2006/relationships" xmlns:m="http://schemas.openxmlformats.org/officeDocument/2006/math" xmlns:v="urn:schemas-microsoft-com:vml" xmlns:wp14="http://schemas.microsoft.com/office/word/2010/wordprocessingDrawing" xmlns:wp="http://schemas.openxmlformats.org/drawingml/2006/wordprocessingDrawing" xmlns:w10="urn:schemas-microsoft-com:office:word" xmlns:w="http://schemas.openxmlformats.org/wordprocessingml/2006/main" xmlns:w14="http://schemas.microsoft.com/office/word/2010/wordml" xmlns:w15="http://schemas.microsoft.com/office/word/2012/wordml" xmlns:w16se="http://schemas.microsoft.com/office/word/2015/wordml/symex" xmlns:wpg="http://schemas.microsoft.com/office/word/2010/wordprocessingGroup" xmlns:wpi="http://schemas.microsoft.com/office/word/2010/wordprocessingInk" xmlns:wne="http://schemas.microsoft.com/office/word/2006/wordml" xmlns:wps="http://schemas.microsoft.com/office/word/2010/wordprocessingShape" mc:Ignorable="w14 w15 w16se wp14">
+<w:footnotes xmlns:wpc="http://schemas.microsoft.com/office/word/2010/wordprocessingCanvas" xmlns:cx="http://schemas.microsoft.com/office/drawing/2014/chartex" xmlns:cx1="http://schemas.microsoft.com/office/drawing/2015/9/8/chartex" xmlns:cx2="http://schemas.microsoft.com/office/drawing/2015/10/21/chartex" xmlns:cx3="http://schemas.microsoft.com/office/drawing/2016/5/9/chartex" xmlns:cx4="http://schemas.microsoft.com/office/drawing/2016/5/10/chartex" xmlns:cx5="http://schemas.microsoft.com/office/drawing/2016/5/11/chartex" xmlns:cx6="http://schemas.microsoft.com/office/drawing/2016/5/12/chartex" xmlns:cx7="http://schemas.microsoft.com/office/drawing/2016/5/13/chartex" xmlns:cx8="http://schemas.microsoft.com/office/drawing/2016/5/14/chartex" xmlns:mc="http://schemas.openxmlformats.org/markup-compatibility/2006" xmlns:aink="http://schemas.microsoft.com/office/drawing/2016/ink" xmlns:am3d="http://schemas.microsoft.com/office/drawing/2017/model3d" xmlns:o="urn:schemas-microsoft-com:office:office" xmlns:r="http://schemas.openxmlformats.org/officeDocument/2006/relationships" xmlns:m="http://schemas.openxmlformats.org/officeDocument/2006/math" xmlns:v="urn:schemas-microsoft-com:vml" xmlns:wp14="http://schemas.microsoft.com/office/word/2010/wordprocessingDrawing" xmlns:wp="http://schemas.openxmlformats.org/drawingml/2006/wordprocessingDrawing" xmlns:w10="urn:schemas-microsoft-com:office:word" xmlns:w="http://schemas.openxmlformats.org/wordprocessingml/2006/main" xmlns:w14="http://schemas.microsoft.com/office/word/2010/wordml" xmlns:w15="http://schemas.microsoft.com/office/word/2012/wordml" xmlns:w16cex="http://schemas.microsoft.com/office/word/2018/wordml/cex" xmlns:w16cid="http://schemas.microsoft.com/office/word/2016/wordml/cid" xmlns:w16="http://schemas.microsoft.com/office/word/2018/wordml" xmlns:w16sdtdh="http://schemas.microsoft.com/office/word/2020/wordml/sdtdatahash" xmlns:w16se="http://schemas.microsoft.com/office/word/2015/wordml/symex" xmlns:wpg="http://schemas.microsoft.com/office/word/2010/wordprocessingGroup" xmlns:wpi="http://schemas.microsoft.com/office/word/2010/wordprocessingInk" xmlns:wne="http://schemas.microsoft.com/office/word/2006/wordml" xmlns:wps="http://schemas.microsoft.com/office/word/2010/wordprocessingShape" mc:Ignorable="w14 w15 w16se w16cid w16 w16cex w16sdtdh wp14">
   <w:footnote w:type="separator" w:id="-1">
     <w:p>
       <w:pPr>
@@ -4968,7 +4815,7 @@
 </file>
 
 <file path=word/styles.xml><?xml version="1.0" encoding="utf-8"?>
-<w:styles xmlns:mc="http://schemas.openxmlformats.org/markup-compatibility/2006" xmlns:r="http://schemas.openxmlformats.org/officeDocument/2006/relationships" xmlns:w="http://schemas.openxmlformats.org/wordprocessingml/2006/main" xmlns:w14="http://schemas.microsoft.com/office/word/2010/wordml" xmlns:w15="http://schemas.microsoft.com/office/word/2012/wordml" xmlns:w16se="http://schemas.microsoft.com/office/word/2015/wordml/symex" mc:Ignorable="w14 w15 w16se">
+<w:styles xmlns:mc="http://schemas.openxmlformats.org/markup-compatibility/2006" xmlns:r="http://schemas.openxmlformats.org/officeDocument/2006/relationships" xmlns:w="http://schemas.openxmlformats.org/wordprocessingml/2006/main" xmlns:w14="http://schemas.microsoft.com/office/word/2010/wordml" xmlns:w15="http://schemas.microsoft.com/office/word/2012/wordml" xmlns:w16cex="http://schemas.microsoft.com/office/word/2018/wordml/cex" xmlns:w16cid="http://schemas.microsoft.com/office/word/2016/wordml/cid" xmlns:w16="http://schemas.microsoft.com/office/word/2018/wordml" xmlns:w16sdtdh="http://schemas.microsoft.com/office/word/2020/wordml/sdtdatahash" xmlns:w16se="http://schemas.microsoft.com/office/word/2015/wordml/symex" mc:Ignorable="w14 w15 w16se w16cid w16 w16cex w16sdtdh">
   <w:docDefaults>
     <w:rPrDefault>
       <w:rPr>
@@ -4984,7 +4831,7 @@
       </w:pPr>
     </w:pPrDefault>
   </w:docDefaults>
-  <w:latentStyles w:defLockedState="0" w:defUIPriority="0" w:defSemiHidden="0" w:defUnhideWhenUsed="0" w:defQFormat="0" w:count="371">
+  <w:latentStyles w:defLockedState="0" w:defUIPriority="0" w:defSemiHidden="0" w:defUnhideWhenUsed="0" w:defQFormat="0" w:count="376">
     <w:lsdException w:name="Normal" w:qFormat="1"/>
     <w:lsdException w:name="heading 1" w:uiPriority="9"/>
     <w:lsdException w:name="heading 2" w:semiHidden="1" w:uiPriority="9" w:unhideWhenUsed="1"/>
@@ -5088,7 +4935,7 @@
     <w:lsdException w:name="HTML Sample" w:semiHidden="1" w:uiPriority="99" w:unhideWhenUsed="1"/>
     <w:lsdException w:name="HTML Typewriter" w:semiHidden="1" w:uiPriority="99" w:unhideWhenUsed="1"/>
     <w:lsdException w:name="HTML Variable" w:semiHidden="1" w:uiPriority="99" w:unhideWhenUsed="1"/>
-    <w:lsdException w:name="Normal Table" w:semiHidden="1" w:uiPriority="99" w:unhideWhenUsed="1"/>
+    <w:lsdException w:name="Normal Table" w:uiPriority="99"/>
     <w:lsdException w:name="annotation subject" w:semiHidden="1" w:uiPriority="99" w:unhideWhenUsed="1"/>
     <w:lsdException w:name="No List" w:semiHidden="1" w:uiPriority="99" w:unhideWhenUsed="1"/>
     <w:lsdException w:name="Outline List 1" w:semiHidden="1" w:uiPriority="99" w:unhideWhenUsed="1"/>
@@ -5131,11 +4978,11 @@
     <w:lsdException w:name="Table Contemporary" w:semiHidden="1" w:uiPriority="99" w:unhideWhenUsed="1"/>
     <w:lsdException w:name="Table Elegant" w:semiHidden="1" w:uiPriority="99" w:unhideWhenUsed="1"/>
     <w:lsdException w:name="Table Professional" w:semiHidden="1" w:uiPriority="99" w:unhideWhenUsed="1"/>
-    <w:lsdException w:name="Table Subtle 1" w:semiHidden="1" w:uiPriority="99" w:unhideWhenUsed="1"/>
+    <w:lsdException w:name="Table Subtle 1" w:uiPriority="99"/>
     <w:lsdException w:name="Table Subtle 2" w:semiHidden="1" w:uiPriority="99" w:unhideWhenUsed="1"/>
     <w:lsdException w:name="Table Web 1" w:semiHidden="1" w:uiPriority="99" w:unhideWhenUsed="1"/>
-    <w:lsdException w:name="Table Web 2" w:semiHidden="1" w:uiPriority="99" w:unhideWhenUsed="1"/>
-    <w:lsdException w:name="Table Web 3" w:semiHidden="1" w:uiPriority="99" w:unhideWhenUsed="1"/>
+    <w:lsdException w:name="Table Web 2" w:uiPriority="99"/>
+    <w:lsdException w:name="Table Web 3" w:uiPriority="99"/>
     <w:lsdException w:name="Balloon Text" w:semiHidden="1" w:uiPriority="99" w:unhideWhenUsed="1"/>
     <w:lsdException w:name="Table Theme" w:semiHidden="1" w:uiPriority="99" w:unhideWhenUsed="1"/>
     <w:lsdException w:name="Placeholder Text" w:semiHidden="1" w:uiPriority="99"/>
@@ -5155,10 +5002,6 @@
     <w:lsdException w:name="Colorful List"/>
     <w:lsdException w:name="Colorful Grid"/>
     <w:lsdException w:name="Light Shading Accent 1"/>
-    <w:lsdException w:name="Light List Accent 1"/>
-    <w:lsdException w:name="Light Grid Accent 1"/>
-    <w:lsdException w:name="Medium Shading 1 Accent 1"/>
-    <w:lsdException w:name="Medium Shading 2 Accent 1"/>
     <w:lsdException w:name="Medium List 1 Accent 1"/>
     <w:lsdException w:name="Revision" w:semiHidden="1" w:uiPriority="99"/>
     <w:lsdException w:name="Medium List 2 Accent 1"/>
@@ -5234,14 +5077,14 @@
     <w:lsdException w:name="Medium List 2 Accent 6"/>
     <w:lsdException w:name="Medium Grid 1 Accent 6"/>
     <w:lsdException w:name="Medium Grid 2 Accent 6"/>
-    <w:lsdException w:name="Medium Grid 3 Accent 6"/>
-    <w:lsdException w:name="Dark List Accent 6"/>
-    <w:lsdException w:name="Colorful Shading Accent 6"/>
-    <w:lsdException w:name="Colorful List Accent 6"/>
-    <w:lsdException w:name="Colorful Grid Accent 6"/>
     <w:lsdException w:name="Subtle Emphasis" w:uiPriority="85"/>
     <w:lsdException w:name="Bibliography" w:semiHidden="1" w:unhideWhenUsed="1"/>
     <w:lsdException w:name="TOC Heading" w:semiHidden="1" w:unhideWhenUsed="1" w:qFormat="1"/>
+    <w:lsdException w:name="Mention" w:semiHidden="1" w:uiPriority="99" w:unhideWhenUsed="1"/>
+    <w:lsdException w:name="Smart Hyperlink" w:semiHidden="1" w:uiPriority="99" w:unhideWhenUsed="1"/>
+    <w:lsdException w:name="Hashtag" w:semiHidden="1" w:uiPriority="99" w:unhideWhenUsed="1"/>
+    <w:lsdException w:name="Unresolved Mention" w:semiHidden="1" w:uiPriority="99" w:unhideWhenUsed="1"/>
+    <w:lsdException w:name="Smart Link" w:semiHidden="1" w:uiPriority="99" w:unhideWhenUsed="1"/>
   </w:latentStyles>
   <w:style w:type="paragraph" w:default="1" w:styleId="a">
     <w:name w:val="Normal"/>
@@ -5757,7 +5600,7 @@
       <w:spacing w:after="0" w:line="240" w:lineRule="auto"/>
     </w:pPr>
     <w:rPr>
-      <w:rFonts w:ascii="나눔고딕" w:eastAsia="나눔고딕" w:hAnsi="나눔고딕"/>
+      <w:rFonts w:ascii="NanumGothic" w:eastAsia="NanumGothic" w:hAnsi="NanumGothic"/>
       <w:b/>
       <w:sz w:val="16"/>
       <w:szCs w:val="16"/>
@@ -5772,7 +5615,7 @@
       <w:spacing w:after="0" w:line="240" w:lineRule="auto"/>
     </w:pPr>
     <w:rPr>
-      <w:rFonts w:ascii="나눔고딕" w:eastAsia="나눔고딕" w:hAnsi="나눔고딕"/>
+      <w:rFonts w:ascii="NanumGothic" w:eastAsia="NanumGothic" w:hAnsi="NanumGothic"/>
       <w:sz w:val="16"/>
       <w:szCs w:val="16"/>
     </w:rPr>
@@ -6061,7 +5904,7 @@
     <w:basedOn w:val="a0"/>
     <w:link w:val="af1"/>
     <w:rPr>
-      <w:rFonts w:ascii="나눔고딕" w:eastAsia="나눔고딕" w:hAnsi="나눔고딕"/>
+      <w:rFonts w:ascii="NanumGothic" w:eastAsia="NanumGothic" w:hAnsi="NanumGothic"/>
       <w:b/>
       <w:sz w:val="16"/>
       <w:szCs w:val="16"/>
@@ -6077,7 +5920,7 @@
       <w:ind w:leftChars="71" w:left="71"/>
     </w:pPr>
     <w:rPr>
-      <w:rFonts w:ascii="나눔고딕" w:eastAsia="나눔고딕" w:hAnsi="나눔고딕"/>
+      <w:rFonts w:ascii="NanumGothic" w:eastAsia="NanumGothic" w:hAnsi="NanumGothic"/>
       <w:b/>
       <w:sz w:val="17"/>
       <w:szCs w:val="17"/>
@@ -6088,7 +5931,7 @@
     <w:basedOn w:val="a0"/>
     <w:link w:val="af2"/>
     <w:rPr>
-      <w:rFonts w:ascii="나눔고딕" w:eastAsia="나눔고딕" w:hAnsi="나눔고딕"/>
+      <w:rFonts w:ascii="NanumGothic" w:eastAsia="NanumGothic" w:hAnsi="NanumGothic"/>
       <w:sz w:val="16"/>
       <w:szCs w:val="16"/>
     </w:rPr>
@@ -6102,7 +5945,7 @@
       <w:spacing w:after="0" w:line="240" w:lineRule="auto"/>
     </w:pPr>
     <w:rPr>
-      <w:rFonts w:ascii="나눔고딕" w:eastAsia="나눔고딕" w:hAnsi="나눔고딕"/>
+      <w:rFonts w:ascii="NanumGothic" w:eastAsia="NanumGothic" w:hAnsi="NanumGothic"/>
       <w:b/>
       <w:sz w:val="18"/>
     </w:rPr>
@@ -6112,7 +5955,7 @@
     <w:basedOn w:val="a0"/>
     <w:link w:val="afb"/>
     <w:rPr>
-      <w:rFonts w:ascii="나눔고딕" w:eastAsia="나눔고딕" w:hAnsi="나눔고딕"/>
+      <w:rFonts w:ascii="NanumGothic" w:eastAsia="NanumGothic" w:hAnsi="NanumGothic"/>
       <w:b/>
       <w:sz w:val="17"/>
       <w:szCs w:val="17"/>
@@ -6127,7 +5970,7 @@
       <w:spacing w:after="0" w:line="240" w:lineRule="auto"/>
     </w:pPr>
     <w:rPr>
-      <w:rFonts w:ascii="나눔고딕" w:eastAsia="나눔고딕" w:hAnsi="나눔고딕"/>
+      <w:rFonts w:ascii="NanumGothic" w:eastAsia="NanumGothic" w:hAnsi="NanumGothic"/>
       <w:b/>
       <w:sz w:val="18"/>
     </w:rPr>
@@ -6137,7 +5980,7 @@
     <w:basedOn w:val="a0"/>
     <w:link w:val="afc"/>
     <w:rPr>
-      <w:rFonts w:ascii="나눔고딕" w:eastAsia="나눔고딕" w:hAnsi="나눔고딕"/>
+      <w:rFonts w:ascii="NanumGothic" w:eastAsia="NanumGothic" w:hAnsi="NanumGothic"/>
       <w:b/>
       <w:sz w:val="18"/>
     </w:rPr>
@@ -6152,7 +5995,7 @@
       <w:ind w:leftChars="-50" w:left="-100"/>
     </w:pPr>
     <w:rPr>
-      <w:rFonts w:ascii="나눔고딕" w:eastAsia="나눔고딕" w:hAnsi="나눔고딕"/>
+      <w:rFonts w:ascii="NanumGothic" w:eastAsia="NanumGothic" w:hAnsi="NanumGothic"/>
       <w:b/>
       <w:position w:val="-10"/>
       <w:sz w:val="17"/>
@@ -6164,7 +6007,7 @@
     <w:basedOn w:val="a0"/>
     <w:link w:val="afd"/>
     <w:rPr>
-      <w:rFonts w:ascii="나눔고딕" w:eastAsia="나눔고딕" w:hAnsi="나눔고딕"/>
+      <w:rFonts w:ascii="NanumGothic" w:eastAsia="NanumGothic" w:hAnsi="NanumGothic"/>
       <w:b/>
       <w:sz w:val="18"/>
     </w:rPr>
@@ -6179,7 +6022,7 @@
       <w:ind w:leftChars="-1" w:left="-2" w:firstLine="1"/>
     </w:pPr>
     <w:rPr>
-      <w:rFonts w:ascii="나눔고딕" w:eastAsia="나눔고딕" w:hAnsi="나눔고딕"/>
+      <w:rFonts w:ascii="NanumGothic" w:eastAsia="NanumGothic" w:hAnsi="NanumGothic"/>
     </w:rPr>
   </w:style>
   <w:style w:type="character" w:customStyle="1" w:styleId="Chare">
@@ -6187,7 +6030,7 @@
     <w:basedOn w:val="a0"/>
     <w:link w:val="afe"/>
     <w:rPr>
-      <w:rFonts w:ascii="나눔고딕" w:eastAsia="나눔고딕" w:hAnsi="나눔고딕"/>
+      <w:rFonts w:ascii="NanumGothic" w:eastAsia="NanumGothic" w:hAnsi="NanumGothic"/>
       <w:b/>
       <w:position w:val="-10"/>
       <w:sz w:val="17"/>
@@ -6199,7 +6042,7 @@
     <w:basedOn w:val="a0"/>
     <w:link w:val="aff"/>
     <w:rPr>
-      <w:rFonts w:ascii="나눔고딕" w:eastAsia="나눔고딕" w:hAnsi="나눔고딕"/>
+      <w:rFonts w:ascii="NanumGothic" w:eastAsia="NanumGothic" w:hAnsi="NanumGothic"/>
     </w:rPr>
   </w:style>
   <w:style w:type="paragraph" w:styleId="aff0">

</xml_diff>